<commit_message>
Added green storyboard markers to each paragraph of draft script. Added red time markers to each paragraph of draft script to indicate the expected duriation for the voiceover. Renamed Assignment 5 doc to Assignment 5 - Overview and added breif overview and the current decisions for assignemnt 5.
</commit_message>
<xml_diff>
--- a/Assignment 3/Assignment 5 - Draft Script.docx
+++ b/Assignment 3/Assignment 5 - Draft Script.docx
@@ -37,131 +37,381 @@
       </w:r>
     </w:p>
     <w:p>
-      <w:r>
-        <w:t>Are you tired of having food in your fridge that you just don’t know what to do with?</w:t>
-      </w:r>
-    </w:p>
-    <w:p>
-      <w:r>
-        <w:t>Are you hungry for something but just can’t make up your mind?</w:t>
-      </w:r>
-    </w:p>
-    <w:p>
-      <w:r>
-        <w:t>Do you find yourself</w:t>
-      </w:r>
-      <w:r>
-        <w:t xml:space="preserve"> accidentally </w:t>
-      </w:r>
-      <w:r>
-        <w:t>ruining</w:t>
-      </w:r>
-      <w:r>
-        <w:t xml:space="preserve"> your roast</w:t>
-      </w:r>
-      <w:r>
-        <w:t>s</w:t>
-      </w:r>
-      <w:r>
-        <w:t xml:space="preserve"> and disguis</w:t>
-      </w:r>
-      <w:r>
-        <w:t>ing</w:t>
-      </w:r>
-      <w:r>
-        <w:t xml:space="preserve"> yourself as</w:t>
-      </w:r>
-      <w:r>
-        <w:t xml:space="preserve"> stretching your calves on the windowsill?</w:t>
-      </w:r>
-    </w:p>
-    <w:p>
-      <w:r>
-        <w:t>There’s got to be a better way!</w:t>
-      </w:r>
-    </w:p>
-    <w:p/>
-    <w:p>
-      <w:r>
-        <w:t>Introducing ‘</w:t>
-      </w:r>
-      <w:r>
-        <w:t>Frecipe’</w:t>
-      </w:r>
-      <w:r>
-        <w:t>, a new way to decide on your next meal!</w:t>
-      </w:r>
-    </w:p>
-    <w:p>
-      <w:r>
-        <w:t>Frecipe</w:t>
-      </w:r>
-      <w:r>
-        <w:t xml:space="preserve"> downloads to your mobile device or desktop computer from all leading app stores and simplifies your meal choices by assessing what foods you have in your house and suggesting </w:t>
-      </w:r>
-      <w:r>
-        <w:t>recipes</w:t>
-      </w:r>
-      <w:r>
-        <w:t xml:space="preserve"> you can cook using only ingredients you have! </w:t>
-      </w:r>
-    </w:p>
-    <w:p/>
-    <w:p>
-      <w:r>
-        <w:t xml:space="preserve">Is your fridge looking a little bare? Not to worry! </w:t>
-      </w:r>
-      <w:r>
-        <w:t>Frecipe</w:t>
-      </w:r>
-      <w:r>
-        <w:t xml:space="preserve">, if it can’t suggest any </w:t>
-      </w:r>
-      <w:r>
-        <w:t>recipes</w:t>
-      </w:r>
-      <w:r>
-        <w:t xml:space="preserve"> using only what you have, will then suggest recipes requiring minimal additional items!</w:t>
-      </w:r>
-    </w:p>
-    <w:p/>
-    <w:p>
-      <w:r>
-        <w:t xml:space="preserve">Whether it’s baking, breakfast, lunch, dinner, high tea with the girls or a BBQ with the lads, </w:t>
-      </w:r>
-      <w:r>
-        <w:t>Frecipe</w:t>
-      </w:r>
-      <w:r>
-        <w:t xml:space="preserve"> has you covered!</w:t>
-      </w:r>
-    </w:p>
-    <w:p>
-      <w:r>
-        <w:br w:type="page"/>
-      </w:r>
-    </w:p>
-    <w:p>
-      <w:r>
-        <w:lastRenderedPageBreak/>
-        <w:t>Draft v.2</w:t>
-      </w:r>
-      <w:r>
-        <w:t xml:space="preserve"> – formal infomercial style</w:t>
-      </w:r>
-    </w:p>
-    <w:p/>
-    <w:p>
-      <w:r>
-        <w:t xml:space="preserve">Hi, and welcome to an infomercial </w:t>
-      </w:r>
-      <w:r>
-        <w:t xml:space="preserve">about </w:t>
+      <w:pPr>
+        <w:autoSpaceDE w:val="0"/>
+        <w:autoSpaceDN w:val="0"/>
+        <w:adjustRightInd w:val="0"/>
+        <w:spacing w:line="252" w:lineRule="auto"/>
+        <w:rPr>
+          <w:rFonts w:ascii="Calibri" w:hAnsi="Calibri" w:cs="Calibri"/>
+          <w:color w:val="FF0000"/>
+        </w:rPr>
+      </w:pPr>
+      <w:r>
+        <w:rPr>
+          <w:rFonts w:ascii="Calibri" w:hAnsi="Calibri" w:cs="Calibri"/>
+          <w:color w:val="00B050"/>
+        </w:rPr>
+        <w:t xml:space="preserve">{1} </w:t>
+      </w:r>
+      <w:r>
+        <w:rPr>
+          <w:rFonts w:ascii="Calibri" w:hAnsi="Calibri" w:cs="Calibri"/>
+        </w:rPr>
+        <w:t xml:space="preserve">Are you tired of having food in your fridge that you just don’t know what to do with? </w:t>
+      </w:r>
+      <w:r>
+        <w:rPr>
+          <w:rFonts w:ascii="Calibri" w:hAnsi="Calibri" w:cs="Calibri"/>
+          <w:color w:val="FF0000"/>
+        </w:rPr>
+        <w:t>[0:03:43]</w:t>
+      </w:r>
+    </w:p>
+    <w:p>
+      <w:pPr>
+        <w:autoSpaceDE w:val="0"/>
+        <w:autoSpaceDN w:val="0"/>
+        <w:adjustRightInd w:val="0"/>
+        <w:spacing w:line="252" w:lineRule="auto"/>
+        <w:rPr>
+          <w:rFonts w:ascii="Calibri" w:hAnsi="Calibri" w:cs="Calibri"/>
+        </w:rPr>
+      </w:pPr>
+      <w:r>
+        <w:rPr>
+          <w:rFonts w:ascii="Calibri" w:hAnsi="Calibri" w:cs="Calibri"/>
+          <w:color w:val="00B050"/>
+        </w:rPr>
+        <w:t xml:space="preserve">{2} </w:t>
+      </w:r>
+      <w:r>
+        <w:rPr>
+          <w:rFonts w:ascii="Calibri" w:hAnsi="Calibri" w:cs="Calibri"/>
+        </w:rPr>
+        <w:t xml:space="preserve">Are you hungry for something but just can’t make up your mind? </w:t>
+      </w:r>
+      <w:r>
+        <w:rPr>
+          <w:rFonts w:ascii="Calibri" w:hAnsi="Calibri" w:cs="Calibri"/>
+          <w:color w:val="FF0000"/>
+        </w:rPr>
+        <w:t>[0:03:54]</w:t>
+      </w:r>
+    </w:p>
+    <w:p>
+      <w:pPr>
+        <w:autoSpaceDE w:val="0"/>
+        <w:autoSpaceDN w:val="0"/>
+        <w:adjustRightInd w:val="0"/>
+        <w:spacing w:line="252" w:lineRule="auto"/>
+        <w:rPr>
+          <w:rFonts w:ascii="Calibri" w:hAnsi="Calibri" w:cs="Calibri"/>
+        </w:rPr>
+      </w:pPr>
+      <w:r>
+        <w:rPr>
+          <w:rFonts w:ascii="Calibri" w:hAnsi="Calibri" w:cs="Calibri"/>
+          <w:color w:val="00B050"/>
+        </w:rPr>
+        <w:t xml:space="preserve">{3} </w:t>
+      </w:r>
+      <w:r>
+        <w:rPr>
+          <w:rFonts w:ascii="Calibri" w:hAnsi="Calibri" w:cs="Calibri"/>
+        </w:rPr>
+        <w:t xml:space="preserve">Do you find yourself accidentally ruining your roasts and disguising yourself as stretching your calves on the windowsill? </w:t>
+      </w:r>
+      <w:r>
+        <w:rPr>
+          <w:rFonts w:ascii="Calibri" w:hAnsi="Calibri" w:cs="Calibri"/>
+          <w:color w:val="FF0000"/>
+        </w:rPr>
+        <w:t>[0:05:72]</w:t>
+      </w:r>
+    </w:p>
+    <w:p>
+      <w:pPr>
+        <w:autoSpaceDE w:val="0"/>
+        <w:autoSpaceDN w:val="0"/>
+        <w:adjustRightInd w:val="0"/>
+        <w:spacing w:line="252" w:lineRule="auto"/>
+        <w:rPr>
+          <w:rFonts w:ascii="Calibri" w:hAnsi="Calibri" w:cs="Calibri"/>
+        </w:rPr>
+      </w:pPr>
+      <w:r>
+        <w:rPr>
+          <w:rFonts w:ascii="Calibri" w:hAnsi="Calibri" w:cs="Calibri"/>
+          <w:color w:val="00B050"/>
+        </w:rPr>
+        <w:t xml:space="preserve">{4} </w:t>
+      </w:r>
+      <w:r>
+        <w:rPr>
+          <w:rFonts w:ascii="Calibri" w:hAnsi="Calibri" w:cs="Calibri"/>
+        </w:rPr>
+        <w:t>There’s got to be</w:t>
       </w:r>
       <w:bookmarkStart w:id="0" w:name="_GoBack"/>
       <w:bookmarkEnd w:id="0"/>
       <w:r>
-        <w:t xml:space="preserve">a great new app on the market; Frecipe. </w:t>
+        <w:rPr>
+          <w:rFonts w:ascii="Calibri" w:hAnsi="Calibri" w:cs="Calibri"/>
+        </w:rPr>
+        <w:t xml:space="preserve"> a better way! </w:t>
+      </w:r>
+      <w:r>
+        <w:rPr>
+          <w:rFonts w:ascii="Calibri" w:hAnsi="Calibri" w:cs="Calibri"/>
+          <w:color w:val="FF0000"/>
+        </w:rPr>
+        <w:t>[0:02:19]</w:t>
+      </w:r>
+    </w:p>
+    <w:p>
+      <w:pPr>
+        <w:autoSpaceDE w:val="0"/>
+        <w:autoSpaceDN w:val="0"/>
+        <w:adjustRightInd w:val="0"/>
+        <w:spacing w:line="252" w:lineRule="auto"/>
+        <w:rPr>
+          <w:rFonts w:ascii="Calibri" w:hAnsi="Calibri" w:cs="Calibri"/>
+        </w:rPr>
+      </w:pPr>
+      <w:r>
+        <w:rPr>
+          <w:rFonts w:ascii="Calibri" w:hAnsi="Calibri" w:cs="Calibri"/>
+          <w:color w:val="00B050"/>
+        </w:rPr>
+        <w:t xml:space="preserve">{5} </w:t>
+      </w:r>
+      <w:r>
+        <w:rPr>
+          <w:rFonts w:ascii="Calibri" w:hAnsi="Calibri" w:cs="Calibri"/>
+        </w:rPr>
+        <w:t xml:space="preserve">Introducing ‘Frecipe’, a new way to decide on your next meal! </w:t>
+      </w:r>
+      <w:r>
+        <w:rPr>
+          <w:rFonts w:ascii="Calibri" w:hAnsi="Calibri" w:cs="Calibri"/>
+          <w:color w:val="FF0000"/>
+        </w:rPr>
+        <w:t>[0:03:64]</w:t>
+      </w:r>
+    </w:p>
+    <w:p>
+      <w:pPr>
+        <w:autoSpaceDE w:val="0"/>
+        <w:autoSpaceDN w:val="0"/>
+        <w:adjustRightInd w:val="0"/>
+        <w:spacing w:line="252" w:lineRule="auto"/>
+        <w:rPr>
+          <w:rFonts w:ascii="Calibri" w:hAnsi="Calibri" w:cs="Calibri"/>
+          <w:color w:val="FF0000"/>
+        </w:rPr>
+      </w:pPr>
+      <w:r>
+        <w:rPr>
+          <w:rFonts w:ascii="Calibri" w:hAnsi="Calibri" w:cs="Calibri"/>
+          <w:color w:val="00B050"/>
+        </w:rPr>
+        <w:t xml:space="preserve">{6} </w:t>
+      </w:r>
+      <w:r>
+        <w:rPr>
+          <w:rFonts w:ascii="Calibri" w:hAnsi="Calibri" w:cs="Calibri"/>
+        </w:rPr>
+        <w:t xml:space="preserve">Frecipe downloads to your mobile device or desktop computer from all leading app stores and simplifies your meal choices by assessing what foods you have in your house and suggesting recipes you can cook using only ingredients you have! </w:t>
+      </w:r>
+      <w:r>
+        <w:rPr>
+          <w:rFonts w:ascii="Calibri" w:hAnsi="Calibri" w:cs="Calibri"/>
+          <w:color w:val="FF0000"/>
+        </w:rPr>
+        <w:t>[0:10:64]</w:t>
+      </w:r>
+    </w:p>
+    <w:p>
+      <w:pPr>
+        <w:autoSpaceDE w:val="0"/>
+        <w:autoSpaceDN w:val="0"/>
+        <w:adjustRightInd w:val="0"/>
+        <w:spacing w:line="252" w:lineRule="auto"/>
+        <w:rPr>
+          <w:rFonts w:ascii="Calibri" w:hAnsi="Calibri" w:cs="Calibri"/>
+        </w:rPr>
+      </w:pPr>
+      <w:r>
+        <w:rPr>
+          <w:rFonts w:ascii="Calibri" w:hAnsi="Calibri" w:cs="Calibri"/>
+          <w:color w:val="00B050"/>
+        </w:rPr>
+        <w:t xml:space="preserve">{7} </w:t>
+      </w:r>
+      <w:r>
+        <w:rPr>
+          <w:rFonts w:ascii="Calibri" w:hAnsi="Calibri" w:cs="Calibri"/>
+        </w:rPr>
+        <w:t xml:space="preserve">With </w:t>
+      </w:r>
+      <w:proofErr w:type="spellStart"/>
+      <w:proofErr w:type="gramStart"/>
+      <w:r>
+        <w:rPr>
+          <w:rFonts w:ascii="Calibri" w:hAnsi="Calibri" w:cs="Calibri"/>
+        </w:rPr>
+        <w:t>it’s</w:t>
+      </w:r>
+      <w:proofErr w:type="spellEnd"/>
+      <w:proofErr w:type="gramEnd"/>
+      <w:r>
+        <w:rPr>
+          <w:rFonts w:ascii="Calibri" w:hAnsi="Calibri" w:cs="Calibri"/>
+        </w:rPr>
+        <w:t xml:space="preserve"> sleek design and modern interface, you’ll find Frecipe a breeze to use. The </w:t>
+      </w:r>
+      <w:proofErr w:type="gramStart"/>
+      <w:r>
+        <w:rPr>
+          <w:rFonts w:ascii="Calibri" w:hAnsi="Calibri" w:cs="Calibri"/>
+        </w:rPr>
+        <w:t>built in</w:t>
+      </w:r>
+      <w:proofErr w:type="gramEnd"/>
+      <w:r>
+        <w:rPr>
+          <w:rFonts w:ascii="Calibri" w:hAnsi="Calibri" w:cs="Calibri"/>
+        </w:rPr>
+        <w:t xml:space="preserve"> help function makes using the app simple with plain English explanations of how to perform tasks. </w:t>
+      </w:r>
+      <w:r>
+        <w:rPr>
+          <w:rFonts w:ascii="Calibri" w:hAnsi="Calibri" w:cs="Calibri"/>
+          <w:color w:val="FF0000"/>
+        </w:rPr>
+        <w:t>[0:09:24]</w:t>
+      </w:r>
+    </w:p>
+    <w:p>
+      <w:pPr>
+        <w:autoSpaceDE w:val="0"/>
+        <w:autoSpaceDN w:val="0"/>
+        <w:adjustRightInd w:val="0"/>
+        <w:spacing w:line="252" w:lineRule="auto"/>
+        <w:rPr>
+          <w:rFonts w:ascii="Calibri" w:hAnsi="Calibri" w:cs="Calibri"/>
+        </w:rPr>
+      </w:pPr>
+      <w:r>
+        <w:rPr>
+          <w:rFonts w:ascii="Calibri" w:hAnsi="Calibri" w:cs="Calibri"/>
+          <w:color w:val="00B050"/>
+        </w:rPr>
+        <w:t xml:space="preserve">{8} </w:t>
+      </w:r>
+      <w:r>
+        <w:rPr>
+          <w:rFonts w:ascii="Calibri" w:hAnsi="Calibri" w:cs="Calibri"/>
+        </w:rPr>
+        <w:t xml:space="preserve">The main attraction of Frecipe is </w:t>
+      </w:r>
+      <w:proofErr w:type="spellStart"/>
+      <w:proofErr w:type="gramStart"/>
+      <w:r>
+        <w:rPr>
+          <w:rFonts w:ascii="Calibri" w:hAnsi="Calibri" w:cs="Calibri"/>
+        </w:rPr>
+        <w:t>it’s</w:t>
+      </w:r>
+      <w:proofErr w:type="spellEnd"/>
+      <w:proofErr w:type="gramEnd"/>
+      <w:r>
+        <w:rPr>
+          <w:rFonts w:ascii="Calibri" w:hAnsi="Calibri" w:cs="Calibri"/>
+        </w:rPr>
+        <w:t xml:space="preserve"> ability to smart scan your fridge (and pantry!) meaning the addition of items to your stock within the app is simplified. You can also manually add or remove items if required. </w:t>
+      </w:r>
+      <w:r>
+        <w:rPr>
+          <w:rFonts w:ascii="Calibri" w:hAnsi="Calibri" w:cs="Calibri"/>
+          <w:color w:val="FF0000"/>
+        </w:rPr>
+        <w:t>[0:11:00]</w:t>
+      </w:r>
+    </w:p>
+    <w:p>
+      <w:pPr>
+        <w:autoSpaceDE w:val="0"/>
+        <w:autoSpaceDN w:val="0"/>
+        <w:adjustRightInd w:val="0"/>
+        <w:spacing w:line="252" w:lineRule="auto"/>
+        <w:rPr>
+          <w:rFonts w:ascii="Calibri" w:hAnsi="Calibri" w:cs="Calibri"/>
+        </w:rPr>
+      </w:pPr>
+      <w:r>
+        <w:rPr>
+          <w:rFonts w:ascii="Calibri" w:hAnsi="Calibri" w:cs="Calibri"/>
+          <w:color w:val="00B050"/>
+        </w:rPr>
+        <w:t xml:space="preserve">{9} </w:t>
+      </w:r>
+      <w:r>
+        <w:rPr>
+          <w:rFonts w:ascii="Calibri" w:hAnsi="Calibri" w:cs="Calibri"/>
+        </w:rPr>
+        <w:t xml:space="preserve">Is your fridge looking a little bare? Not to worry! Frecipe, if it can’t suggest any recipes using only what you have, will then suggest recipes requiring minimal additional items! </w:t>
+      </w:r>
+      <w:r>
+        <w:rPr>
+          <w:rFonts w:ascii="Calibri" w:hAnsi="Calibri" w:cs="Calibri"/>
+          <w:color w:val="FF0000"/>
+        </w:rPr>
+        <w:t>[0:08:01]</w:t>
+      </w:r>
+    </w:p>
+    <w:p>
+      <w:r>
+        <w:rPr>
+          <w:rFonts w:ascii="Calibri" w:hAnsi="Calibri" w:cs="Calibri"/>
+          <w:color w:val="00B050"/>
+        </w:rPr>
+        <w:t xml:space="preserve">{10} </w:t>
+      </w:r>
+      <w:r>
+        <w:rPr>
+          <w:rFonts w:ascii="Calibri" w:hAnsi="Calibri" w:cs="Calibri"/>
+        </w:rPr>
+        <w:t xml:space="preserve">Whether it’s baking, breakfast, lunch, dinner, high tea with the girls or a BBQ with the lads, Frecipe has you covered! </w:t>
+      </w:r>
+      <w:r>
+        <w:rPr>
+          <w:rFonts w:ascii="Calibri" w:hAnsi="Calibri" w:cs="Calibri"/>
+          <w:color w:val="FF0000"/>
+        </w:rPr>
+        <w:t>[0:06:19]</w:t>
+      </w:r>
+      <w:r>
+        <w:br w:type="page"/>
+      </w:r>
+    </w:p>
+    <w:p/>
+    <w:p>
+      <w:r>
+        <w:t>Draft v.2</w:t>
+      </w:r>
+      <w:r>
+        <w:t xml:space="preserve"> – formal infomercial style</w:t>
+      </w:r>
+    </w:p>
+    <w:p/>
+    <w:p>
+      <w:r>
+        <w:t xml:space="preserve">Hi, and welcome to an infomercial </w:t>
+      </w:r>
+      <w:r>
+        <w:t xml:space="preserve">about a great new app on the market; Frecipe. </w:t>
       </w:r>
     </w:p>
     <w:p>
@@ -376,13 +626,7 @@
         <w:t>?</w:t>
       </w:r>
       <w:r>
-        <w:t xml:space="preserve"> Available from </w:t>
-      </w:r>
-      <w:r>
-        <w:t>the Play Store, App Store and Microsoft Store</w:t>
-      </w:r>
-      <w:r>
-        <w:t xml:space="preserve"> </w:t>
+        <w:t xml:space="preserve"> Available from the Play Store, App Store and Microsoft Store </w:t>
       </w:r>
       <w:r>
         <w:t>free of charge!</w:t>
@@ -1256,21 +1500,6 @@
 </file>
 
 <file path=customXml/item1.xml><?xml version="1.0" encoding="utf-8"?>
-<p:properties xmlns:p="http://schemas.microsoft.com/office/2006/metadata/properties" xmlns:xsi="http://www.w3.org/2001/XMLSchema-instance" xmlns:pc="http://schemas.microsoft.com/office/infopath/2007/PartnerControls">
-  <documentManagement/>
-</p:properties>
-</file>
-
-<file path=customXml/item2.xml><?xml version="1.0" encoding="utf-8"?>
-<?mso-contentType ?>
-<FormTemplates xmlns="http://schemas.microsoft.com/sharepoint/v3/contenttype/forms">
-  <Display>DocumentLibraryForm</Display>
-  <Edit>DocumentLibraryForm</Edit>
-  <New>DocumentLibraryForm</New>
-</FormTemplates>
-</file>
-
-<file path=customXml/item3.xml><?xml version="1.0" encoding="utf-8"?>
 <ct:contentTypeSchema xmlns:ct="http://schemas.microsoft.com/office/2006/metadata/contentType" xmlns:ma="http://schemas.microsoft.com/office/2006/metadata/properties/metaAttributes" ct:_="" ma:_="" ma:contentTypeName="Document" ma:contentTypeID="0x010100E9CAC92041E0A543BD65F787CDD25614" ma:contentTypeVersion="2" ma:contentTypeDescription="Create a new document." ma:contentTypeScope="" ma:versionID="54cd9d083aaadb6c3e53d92f87e5fa1f">
   <xsd:schema xmlns:xsd="http://www.w3.org/2001/XMLSchema" xmlns:xs="http://www.w3.org/2001/XMLSchema" xmlns:p="http://schemas.microsoft.com/office/2006/metadata/properties" xmlns:ns3="8535a674-b093-4fec-adc5-796a998c7641" targetNamespace="http://schemas.microsoft.com/office/2006/metadata/properties" ma:root="true" ma:fieldsID="20deb8044b0b25dd784d11badb7fc7b1" ns3:_="">
     <xsd:import namespace="8535a674-b093-4fec-adc5-796a998c7641"/>
@@ -1402,35 +1631,26 @@
 </ct:contentTypeSchema>
 </file>
 
+<file path=customXml/item2.xml><?xml version="1.0" encoding="utf-8"?>
+<?mso-contentType ?>
+<FormTemplates xmlns="http://schemas.microsoft.com/sharepoint/v3/contenttype/forms">
+  <Display>DocumentLibraryForm</Display>
+  <Edit>DocumentLibraryForm</Edit>
+  <New>DocumentLibraryForm</New>
+</FormTemplates>
+</file>
+
+<file path=customXml/item3.xml><?xml version="1.0" encoding="utf-8"?>
+<p:properties xmlns:p="http://schemas.microsoft.com/office/2006/metadata/properties" xmlns:xsi="http://www.w3.org/2001/XMLSchema-instance" xmlns:pc="http://schemas.microsoft.com/office/infopath/2007/PartnerControls">
+  <documentManagement/>
+</p:properties>
+</file>
+
 <file path=customXml/item4.xml><?xml version="1.0" encoding="utf-8"?>
 <b:Sources xmlns:b="http://schemas.openxmlformats.org/officeDocument/2006/bibliography" xmlns="http://schemas.openxmlformats.org/officeDocument/2006/bibliography" SelectedStyle="\APASixthEditionOfficeOnline.xsl" StyleName="APA" Version="6"/>
 </file>
 
 <file path=customXml/itemProps1.xml><?xml version="1.0" encoding="utf-8"?>
-<ds:datastoreItem xmlns:ds="http://schemas.openxmlformats.org/officeDocument/2006/customXml" ds:itemID="{9A5F4069-ECD2-4EF7-97CE-B0F289BA1D8F}">
-  <ds:schemaRefs>
-    <ds:schemaRef ds:uri="http://purl.org/dc/dcmitype/"/>
-    <ds:schemaRef ds:uri="http://purl.org/dc/terms/"/>
-    <ds:schemaRef ds:uri="8535a674-b093-4fec-adc5-796a998c7641"/>
-    <ds:schemaRef ds:uri="http://schemas.microsoft.com/office/2006/metadata/properties"/>
-    <ds:schemaRef ds:uri="http://purl.org/dc/elements/1.1/"/>
-    <ds:schemaRef ds:uri="http://schemas.microsoft.com/office/2006/documentManagement/types"/>
-    <ds:schemaRef ds:uri="http://schemas.microsoft.com/office/infopath/2007/PartnerControls"/>
-    <ds:schemaRef ds:uri="http://schemas.openxmlformats.org/package/2006/metadata/core-properties"/>
-    <ds:schemaRef ds:uri="http://www.w3.org/XML/1998/namespace"/>
-  </ds:schemaRefs>
-</ds:datastoreItem>
-</file>
-
-<file path=customXml/itemProps2.xml><?xml version="1.0" encoding="utf-8"?>
-<ds:datastoreItem xmlns:ds="http://schemas.openxmlformats.org/officeDocument/2006/customXml" ds:itemID="{7B49E174-F63B-4D8D-B7BA-C74425F3F65F}">
-  <ds:schemaRefs>
-    <ds:schemaRef ds:uri="http://schemas.microsoft.com/sharepoint/v3/contenttype/forms"/>
-  </ds:schemaRefs>
-</ds:datastoreItem>
-</file>
-
-<file path=customXml/itemProps3.xml><?xml version="1.0" encoding="utf-8"?>
 <ds:datastoreItem xmlns:ds="http://schemas.openxmlformats.org/officeDocument/2006/customXml" ds:itemID="{93E79C48-B846-43BD-88EE-F1B372CD3BB4}">
   <ds:schemaRefs>
     <ds:schemaRef ds:uri="http://schemas.microsoft.com/office/2006/metadata/contentType"/>
@@ -1448,8 +1668,32 @@
 </ds:datastoreItem>
 </file>
 
+<file path=customXml/itemProps2.xml><?xml version="1.0" encoding="utf-8"?>
+<ds:datastoreItem xmlns:ds="http://schemas.openxmlformats.org/officeDocument/2006/customXml" ds:itemID="{7B49E174-F63B-4D8D-B7BA-C74425F3F65F}">
+  <ds:schemaRefs>
+    <ds:schemaRef ds:uri="http://schemas.microsoft.com/sharepoint/v3/contenttype/forms"/>
+  </ds:schemaRefs>
+</ds:datastoreItem>
+</file>
+
+<file path=customXml/itemProps3.xml><?xml version="1.0" encoding="utf-8"?>
+<ds:datastoreItem xmlns:ds="http://schemas.openxmlformats.org/officeDocument/2006/customXml" ds:itemID="{9A5F4069-ECD2-4EF7-97CE-B0F289BA1D8F}">
+  <ds:schemaRefs>
+    <ds:schemaRef ds:uri="http://schemas.microsoft.com/office/2006/documentManagement/types"/>
+    <ds:schemaRef ds:uri="8535a674-b093-4fec-adc5-796a998c7641"/>
+    <ds:schemaRef ds:uri="http://www.w3.org/XML/1998/namespace"/>
+    <ds:schemaRef ds:uri="http://purl.org/dc/elements/1.1/"/>
+    <ds:schemaRef ds:uri="http://purl.org/dc/terms/"/>
+    <ds:schemaRef ds:uri="http://schemas.microsoft.com/office/2006/metadata/properties"/>
+    <ds:schemaRef ds:uri="http://schemas.microsoft.com/office/infopath/2007/PartnerControls"/>
+    <ds:schemaRef ds:uri="http://schemas.openxmlformats.org/package/2006/metadata/core-properties"/>
+    <ds:schemaRef ds:uri="http://purl.org/dc/dcmitype/"/>
+  </ds:schemaRefs>
+</ds:datastoreItem>
+</file>
+
 <file path=customXml/itemProps4.xml><?xml version="1.0" encoding="utf-8"?>
-<ds:datastoreItem xmlns:ds="http://schemas.openxmlformats.org/officeDocument/2006/customXml" ds:itemID="{C236B17E-C965-4291-B017-8DFF2151D03D}">
+<ds:datastoreItem xmlns:ds="http://schemas.openxmlformats.org/officeDocument/2006/customXml" ds:itemID="{640EE5D2-1FFB-4030-A1D8-F06B29F7D05E}">
   <ds:schemaRefs>
     <ds:schemaRef ds:uri="http://schemas.openxmlformats.org/officeDocument/2006/bibliography"/>
   </ds:schemaRefs>

</xml_diff>

<commit_message>
Added draft image of app, added flowchart -work in progress-. Minor adjustments to draft script and short start made on project 3 doc.
</commit_message>
<xml_diff>
--- a/Assignment 3/Assignment 5 - Draft Script.docx
+++ b/Assignment 3/Assignment 5 - Draft Script.docx
@@ -16,7 +16,7 @@
     <w:p/>
     <w:p>
       <w:r>
-        <w:t>Draft v.1</w:t>
+        <w:t>Draft v1</w:t>
       </w:r>
       <w:r>
         <w:t xml:space="preserve"> </w:t>
@@ -151,15 +151,7 @@
         <w:rPr>
           <w:rFonts w:ascii="Calibri" w:hAnsi="Calibri" w:cs="Calibri"/>
         </w:rPr>
-        <w:t>There’s got to be</w:t>
-      </w:r>
-      <w:bookmarkStart w:id="0" w:name="_GoBack"/>
-      <w:bookmarkEnd w:id="0"/>
-      <w:r>
-        <w:rPr>
-          <w:rFonts w:ascii="Calibri" w:hAnsi="Calibri" w:cs="Calibri"/>
-        </w:rPr>
-        <w:t xml:space="preserve"> a better way! </w:t>
+        <w:t xml:space="preserve">There’s got to be a better way! </w:t>
       </w:r>
       <w:r>
         <w:rPr>
@@ -253,37 +245,7 @@
         <w:rPr>
           <w:rFonts w:ascii="Calibri" w:hAnsi="Calibri" w:cs="Calibri"/>
         </w:rPr>
-        <w:t xml:space="preserve">With </w:t>
-      </w:r>
-      <w:proofErr w:type="spellStart"/>
-      <w:proofErr w:type="gramStart"/>
-      <w:r>
-        <w:rPr>
-          <w:rFonts w:ascii="Calibri" w:hAnsi="Calibri" w:cs="Calibri"/>
-        </w:rPr>
-        <w:t>it’s</w:t>
-      </w:r>
-      <w:proofErr w:type="spellEnd"/>
-      <w:proofErr w:type="gramEnd"/>
-      <w:r>
-        <w:rPr>
-          <w:rFonts w:ascii="Calibri" w:hAnsi="Calibri" w:cs="Calibri"/>
-        </w:rPr>
-        <w:t xml:space="preserve"> sleek design and modern interface, you’ll find Frecipe a breeze to use. The </w:t>
-      </w:r>
-      <w:proofErr w:type="gramStart"/>
-      <w:r>
-        <w:rPr>
-          <w:rFonts w:ascii="Calibri" w:hAnsi="Calibri" w:cs="Calibri"/>
-        </w:rPr>
-        <w:t>built in</w:t>
-      </w:r>
-      <w:proofErr w:type="gramEnd"/>
-      <w:r>
-        <w:rPr>
-          <w:rFonts w:ascii="Calibri" w:hAnsi="Calibri" w:cs="Calibri"/>
-        </w:rPr>
-        <w:t xml:space="preserve"> help function makes using the app simple with plain English explanations of how to perform tasks. </w:t>
+        <w:t xml:space="preserve">With it’s sleek design and modern interface, you’ll find Frecipe a breeze to use. The built in help function makes using the app simple with plain English explanations of how to perform tasks. </w:t>
       </w:r>
       <w:r>
         <w:rPr>
@@ -314,23 +276,7 @@
         <w:rPr>
           <w:rFonts w:ascii="Calibri" w:hAnsi="Calibri" w:cs="Calibri"/>
         </w:rPr>
-        <w:t xml:space="preserve">The main attraction of Frecipe is </w:t>
-      </w:r>
-      <w:proofErr w:type="spellStart"/>
-      <w:proofErr w:type="gramStart"/>
-      <w:r>
-        <w:rPr>
-          <w:rFonts w:ascii="Calibri" w:hAnsi="Calibri" w:cs="Calibri"/>
-        </w:rPr>
-        <w:t>it’s</w:t>
-      </w:r>
-      <w:proofErr w:type="spellEnd"/>
-      <w:proofErr w:type="gramEnd"/>
-      <w:r>
-        <w:rPr>
-          <w:rFonts w:ascii="Calibri" w:hAnsi="Calibri" w:cs="Calibri"/>
-        </w:rPr>
-        <w:t xml:space="preserve"> ability to smart scan your fridge (and pantry!) meaning the addition of items to your stock within the app is simplified. You can also manually add or remove items if required. </w:t>
+        <w:t xml:space="preserve">The main attraction of Frecipe is it’s ability to smart scan your fridge (and pantry!) meaning the addition of items to your stock within the app is simplified. You can also manually add or remove items if required. </w:t>
       </w:r>
       <w:r>
         <w:rPr>
@@ -399,7 +345,12 @@
     <w:p/>
     <w:p>
       <w:r>
-        <w:t>Draft v.2</w:t>
+        <w:t>Draft v</w:t>
+      </w:r>
+      <w:bookmarkStart w:id="0" w:name="_GoBack"/>
+      <w:bookmarkEnd w:id="0"/>
+      <w:r>
+        <w:t>2</w:t>
       </w:r>
       <w:r>
         <w:t xml:space="preserve"> – formal infomercial style</w:t>
@@ -1500,6 +1451,15 @@
 </file>
 
 <file path=customXml/item1.xml><?xml version="1.0" encoding="utf-8"?>
+<?mso-contentType ?>
+<FormTemplates xmlns="http://schemas.microsoft.com/sharepoint/v3/contenttype/forms">
+  <Display>DocumentLibraryForm</Display>
+  <Edit>DocumentLibraryForm</Edit>
+  <New>DocumentLibraryForm</New>
+</FormTemplates>
+</file>
+
+<file path=customXml/item2.xml><?xml version="1.0" encoding="utf-8"?>
 <ct:contentTypeSchema xmlns:ct="http://schemas.microsoft.com/office/2006/metadata/contentType" xmlns:ma="http://schemas.microsoft.com/office/2006/metadata/properties/metaAttributes" ct:_="" ma:_="" ma:contentTypeName="Document" ma:contentTypeID="0x010100E9CAC92041E0A543BD65F787CDD25614" ma:contentTypeVersion="2" ma:contentTypeDescription="Create a new document." ma:contentTypeScope="" ma:versionID="54cd9d083aaadb6c3e53d92f87e5fa1f">
   <xsd:schema xmlns:xsd="http://www.w3.org/2001/XMLSchema" xmlns:xs="http://www.w3.org/2001/XMLSchema" xmlns:p="http://schemas.microsoft.com/office/2006/metadata/properties" xmlns:ns3="8535a674-b093-4fec-adc5-796a998c7641" targetNamespace="http://schemas.microsoft.com/office/2006/metadata/properties" ma:root="true" ma:fieldsID="20deb8044b0b25dd784d11badb7fc7b1" ns3:_="">
     <xsd:import namespace="8535a674-b093-4fec-adc5-796a998c7641"/>
@@ -1631,15 +1591,6 @@
 </ct:contentTypeSchema>
 </file>
 
-<file path=customXml/item2.xml><?xml version="1.0" encoding="utf-8"?>
-<?mso-contentType ?>
-<FormTemplates xmlns="http://schemas.microsoft.com/sharepoint/v3/contenttype/forms">
-  <Display>DocumentLibraryForm</Display>
-  <Edit>DocumentLibraryForm</Edit>
-  <New>DocumentLibraryForm</New>
-</FormTemplates>
-</file>
-
 <file path=customXml/item3.xml><?xml version="1.0" encoding="utf-8"?>
 <p:properties xmlns:p="http://schemas.microsoft.com/office/2006/metadata/properties" xmlns:xsi="http://www.w3.org/2001/XMLSchema-instance" xmlns:pc="http://schemas.microsoft.com/office/infopath/2007/PartnerControls">
   <documentManagement/>
@@ -1651,6 +1602,14 @@
 </file>
 
 <file path=customXml/itemProps1.xml><?xml version="1.0" encoding="utf-8"?>
+<ds:datastoreItem xmlns:ds="http://schemas.openxmlformats.org/officeDocument/2006/customXml" ds:itemID="{7B49E174-F63B-4D8D-B7BA-C74425F3F65F}">
+  <ds:schemaRefs>
+    <ds:schemaRef ds:uri="http://schemas.microsoft.com/sharepoint/v3/contenttype/forms"/>
+  </ds:schemaRefs>
+</ds:datastoreItem>
+</file>
+
+<file path=customXml/itemProps2.xml><?xml version="1.0" encoding="utf-8"?>
 <ds:datastoreItem xmlns:ds="http://schemas.openxmlformats.org/officeDocument/2006/customXml" ds:itemID="{93E79C48-B846-43BD-88EE-F1B372CD3BB4}">
   <ds:schemaRefs>
     <ds:schemaRef ds:uri="http://schemas.microsoft.com/office/2006/metadata/contentType"/>
@@ -1668,32 +1627,17 @@
 </ds:datastoreItem>
 </file>
 
-<file path=customXml/itemProps2.xml><?xml version="1.0" encoding="utf-8"?>
-<ds:datastoreItem xmlns:ds="http://schemas.openxmlformats.org/officeDocument/2006/customXml" ds:itemID="{7B49E174-F63B-4D8D-B7BA-C74425F3F65F}">
-  <ds:schemaRefs>
-    <ds:schemaRef ds:uri="http://schemas.microsoft.com/sharepoint/v3/contenttype/forms"/>
-  </ds:schemaRefs>
-</ds:datastoreItem>
-</file>
-
 <file path=customXml/itemProps3.xml><?xml version="1.0" encoding="utf-8"?>
 <ds:datastoreItem xmlns:ds="http://schemas.openxmlformats.org/officeDocument/2006/customXml" ds:itemID="{9A5F4069-ECD2-4EF7-97CE-B0F289BA1D8F}">
   <ds:schemaRefs>
-    <ds:schemaRef ds:uri="http://schemas.microsoft.com/office/2006/documentManagement/types"/>
-    <ds:schemaRef ds:uri="8535a674-b093-4fec-adc5-796a998c7641"/>
-    <ds:schemaRef ds:uri="http://www.w3.org/XML/1998/namespace"/>
-    <ds:schemaRef ds:uri="http://purl.org/dc/elements/1.1/"/>
-    <ds:schemaRef ds:uri="http://purl.org/dc/terms/"/>
     <ds:schemaRef ds:uri="http://schemas.microsoft.com/office/2006/metadata/properties"/>
     <ds:schemaRef ds:uri="http://schemas.microsoft.com/office/infopath/2007/PartnerControls"/>
-    <ds:schemaRef ds:uri="http://schemas.openxmlformats.org/package/2006/metadata/core-properties"/>
-    <ds:schemaRef ds:uri="http://purl.org/dc/dcmitype/"/>
   </ds:schemaRefs>
 </ds:datastoreItem>
 </file>
 
 <file path=customXml/itemProps4.xml><?xml version="1.0" encoding="utf-8"?>
-<ds:datastoreItem xmlns:ds="http://schemas.openxmlformats.org/officeDocument/2006/customXml" ds:itemID="{640EE5D2-1FFB-4030-A1D8-F06B29F7D05E}">
+<ds:datastoreItem xmlns:ds="http://schemas.openxmlformats.org/officeDocument/2006/customXml" ds:itemID="{B8B3DEFE-E2C7-4FF2-9871-FFD7B6F2B1D4}">
   <ds:schemaRefs>
     <ds:schemaRef ds:uri="http://schemas.openxmlformats.org/officeDocument/2006/bibliography"/>
   </ds:schemaRefs>

</xml_diff>

<commit_message>
Formatting changes in line with shared doc.
</commit_message>
<xml_diff>
--- a/Assignment 3/Assignment 5 - Draft Script.docx
+++ b/Assignment 3/Assignment 5 - Draft Script.docx
@@ -3,32 +3,53 @@
 <w:document xmlns:wpc="http://schemas.microsoft.com/office/word/2010/wordprocessingCanvas" xmlns:cx="http://schemas.microsoft.com/office/drawing/2014/chartex" xmlns:cx1="http://schemas.microsoft.com/office/drawing/2015/9/8/chartex" xmlns:cx2="http://schemas.microsoft.com/office/drawing/2015/10/21/chartex" xmlns:cx3="http://schemas.microsoft.com/office/drawing/2016/5/9/chartex" xmlns:cx4="http://schemas.microsoft.com/office/drawing/2016/5/10/chartex" xmlns:cx5="http://schemas.microsoft.com/office/drawing/2016/5/11/chartex" xmlns:cx6="http://schemas.microsoft.com/office/drawing/2016/5/12/chartex" xmlns:cx7="http://schemas.microsoft.com/office/drawing/2016/5/13/chartex" xmlns:cx8="http://schemas.microsoft.com/office/drawing/2016/5/14/chartex" xmlns:mc="http://schemas.openxmlformats.org/markup-compatibility/2006" xmlns:aink="http://schemas.microsoft.com/office/drawing/2016/ink" xmlns:am3d="http://schemas.microsoft.com/office/drawing/2017/model3d" xmlns:o="urn:schemas-microsoft-com:office:office" xmlns:r="http://schemas.openxmlformats.org/officeDocument/2006/relationships" xmlns:m="http://schemas.openxmlformats.org/officeDocument/2006/math" xmlns:v="urn:schemas-microsoft-com:vml" xmlns:wp14="http://schemas.microsoft.com/office/word/2010/wordprocessingDrawing" xmlns:wp="http://schemas.openxmlformats.org/drawingml/2006/wordprocessingDrawing" xmlns:w10="urn:schemas-microsoft-com:office:word" xmlns:w="http://schemas.openxmlformats.org/wordprocessingml/2006/main" xmlns:w14="http://schemas.microsoft.com/office/word/2010/wordml" xmlns:w15="http://schemas.microsoft.com/office/word/2012/wordml" xmlns:w16cid="http://schemas.microsoft.com/office/word/2016/wordml/cid" xmlns:w16se="http://schemas.microsoft.com/office/word/2015/wordml/symex" xmlns:wpg="http://schemas.microsoft.com/office/word/2010/wordprocessingGroup" xmlns:wpi="http://schemas.microsoft.com/office/word/2010/wordprocessingInk" xmlns:wne="http://schemas.microsoft.com/office/word/2006/wordml" xmlns:wps="http://schemas.microsoft.com/office/word/2010/wordprocessingShape" mc:Ignorable="w14 w15 w16se w16cid wp14">
   <w:body>
     <w:p>
-      <w:r>
-        <w:t xml:space="preserve">Draft Script – </w:t>
-      </w:r>
-      <w:r>
-        <w:t>Frecipe</w:t>
-      </w:r>
-      <w:r>
-        <w:t xml:space="preserve"> Infomercial</w:t>
-      </w:r>
-    </w:p>
-    <w:p/>
-    <w:p>
-      <w:r>
-        <w:t>Draft v1</w:t>
-      </w:r>
-      <w:r>
-        <w:t xml:space="preserve"> </w:t>
-      </w:r>
-      <w:r>
-        <w:t>–</w:t>
-      </w:r>
-      <w:r>
-        <w:t xml:space="preserve"> </w:t>
-      </w:r>
-      <w:r>
-        <w:t>Funny informercial style</w:t>
+      <w:pPr>
+        <w:pStyle w:val="IntenseQuote"/>
+      </w:pPr>
+      <w:r>
+        <w:rPr>
+          <w:color w:val="000000" w:themeColor="text1"/>
+        </w:rPr>
+        <w:t>Draft Script – Frecipe Infomercial</w:t>
+      </w:r>
+    </w:p>
+    <w:p>
+      <w:pPr>
+        <w:jc w:val="center"/>
+        <w:rPr>
+          <w:color w:val="FF0000"/>
+        </w:rPr>
+      </w:pPr>
+      <w:r>
+        <w:rPr>
+          <w:color w:val="00B050"/>
+        </w:rPr>
+        <w:t xml:space="preserve">{Storyboard number} </w:t>
+      </w:r>
+      <w:r>
+        <w:rPr>
+          <w:color w:val="000000" w:themeColor="text1"/>
+        </w:rPr>
+        <w:t xml:space="preserve">| </w:t>
+      </w:r>
+      <w:r>
+        <w:rPr>
+          <w:color w:val="FF0000"/>
+        </w:rPr>
+        <w:t>[Estimated duration of voiceover]</w:t>
+      </w:r>
+    </w:p>
+    <w:p>
+      <w:pPr>
+        <w:rPr>
+          <w:rStyle w:val="Strong"/>
+        </w:rPr>
+      </w:pPr>
+      <w:r>
+        <w:rPr>
+          <w:rStyle w:val="Strong"/>
+        </w:rPr>
+        <w:t>Draft v1 – Funny informercial style</w:t>
       </w:r>
     </w:p>
     <w:p>
@@ -245,7 +266,7 @@
         <w:rPr>
           <w:rFonts w:ascii="Calibri" w:hAnsi="Calibri" w:cs="Calibri"/>
         </w:rPr>
-        <w:t xml:space="preserve">With it’s sleek design and modern interface, you’ll find Frecipe a breeze to use. The built in help function makes using the app simple with plain English explanations of how to perform tasks. </w:t>
+        <w:t xml:space="preserve">With its sleek design and modern interface, you’ll find Frecipe a breeze to use. The built-in help function makes using the app simple with plain English explanations of how to perform tasks. </w:t>
       </w:r>
       <w:r>
         <w:rPr>
@@ -276,7 +297,7 @@
         <w:rPr>
           <w:rFonts w:ascii="Calibri" w:hAnsi="Calibri" w:cs="Calibri"/>
         </w:rPr>
-        <w:t xml:space="preserve">The main attraction of Frecipe is it’s ability to smart scan your fridge (and pantry!) meaning the addition of items to your stock within the app is simplified. You can also manually add or remove items if required. </w:t>
+        <w:t xml:space="preserve">The main attraction of Frecipe is its ability to smart scan your fridge (and pantry!) meaning the addition of items to your stock within the app is simplified. You can also manually add or remove items if required. </w:t>
       </w:r>
       <w:r>
         <w:rPr>
@@ -344,65 +365,32 @@
     </w:p>
     <w:p/>
     <w:p>
-      <w:r>
-        <w:t>Draft v</w:t>
-      </w:r>
-      <w:bookmarkStart w:id="0" w:name="_GoBack"/>
-      <w:bookmarkEnd w:id="0"/>
-      <w:r>
-        <w:t>2</w:t>
-      </w:r>
-      <w:r>
-        <w:t xml:space="preserve"> – formal infomercial style</w:t>
+      <w:pPr>
+        <w:rPr>
+          <w:rStyle w:val="Strong"/>
+        </w:rPr>
+      </w:pPr>
+      <w:r>
+        <w:rPr>
+          <w:rStyle w:val="Strong"/>
+        </w:rPr>
+        <w:t>Draft v2 – formal infomercial style</w:t>
       </w:r>
     </w:p>
     <w:p/>
     <w:p>
       <w:r>
-        <w:t xml:space="preserve">Hi, and welcome to an infomercial </w:t>
-      </w:r>
-      <w:r>
-        <w:t xml:space="preserve">about a great new app on the market; Frecipe. </w:t>
-      </w:r>
-    </w:p>
-    <w:p>
-      <w:r>
-        <w:t xml:space="preserve">Frecipe has been designed to alleviate </w:t>
-      </w:r>
-      <w:r>
-        <w:t xml:space="preserve">the indecisiveness </w:t>
-      </w:r>
-      <w:r>
-        <w:t xml:space="preserve">of meal choices worldwide. </w:t>
-      </w:r>
-      <w:r>
-        <w:t xml:space="preserve">The app can </w:t>
-      </w:r>
-      <w:r>
-        <w:t xml:space="preserve">be installed on and </w:t>
-      </w:r>
-      <w:r>
-        <w:t xml:space="preserve">integrate with your </w:t>
-      </w:r>
-      <w:r>
-        <w:t>smart fridge</w:t>
-      </w:r>
-      <w:r>
-        <w:t xml:space="preserve"> for optimal use – otherwise can be downloaded and installed from</w:t>
-      </w:r>
-      <w:r>
-        <w:t xml:space="preserve"> the Play Store, App Store and Microsoft Store.</w:t>
-      </w:r>
-      <w:r>
-        <w:t xml:space="preserve"> </w:t>
-      </w:r>
-    </w:p>
-    <w:p>
-      <w:r>
-        <w:t>Frecipe</w:t>
-      </w:r>
-      <w:r>
-        <w:t xml:space="preserve"> has the following main capabilities;</w:t>
+        <w:t xml:space="preserve">Hi, and welcome to an infomercial about a great new app on the market; Frecipe. </w:t>
+      </w:r>
+    </w:p>
+    <w:p>
+      <w:r>
+        <w:t xml:space="preserve">Frecipe has been designed to alleviate the indecisiveness of meal choices worldwide. The app can be installed on and integrate with your smart fridge for optimal use – otherwise can be downloaded and installed from the Play Store, App Store and Microsoft Store. </w:t>
+      </w:r>
+    </w:p>
+    <w:p>
+      <w:r>
+        <w:t>Frecipe has the following main capabilities;</w:t>
       </w:r>
     </w:p>
     <w:p>
@@ -410,17 +398,12 @@
         <w:pStyle w:val="ListParagraph"/>
         <w:numPr>
           <w:ilvl w:val="0"/>
-          <w:numId w:val="1"/>
+          <w:numId w:val="2"/>
         </w:numPr>
-      </w:pPr>
-      <w:r>
-        <w:t xml:space="preserve">Smart </w:t>
-      </w:r>
-      <w:r>
-        <w:t xml:space="preserve">Stock </w:t>
-      </w:r>
-      <w:r>
-        <w:t>monitoring,</w:t>
+        <w:spacing w:line="256" w:lineRule="auto"/>
+      </w:pPr>
+      <w:r>
+        <w:t>Smart Stock monitoring,</w:t>
       </w:r>
     </w:p>
     <w:p>
@@ -428,8 +411,9 @@
         <w:pStyle w:val="ListParagraph"/>
         <w:numPr>
           <w:ilvl w:val="0"/>
-          <w:numId w:val="1"/>
+          <w:numId w:val="2"/>
         </w:numPr>
+        <w:spacing w:line="256" w:lineRule="auto"/>
       </w:pPr>
       <w:r>
         <w:t>Inventory tracking,</w:t>
@@ -440,17 +424,12 @@
         <w:pStyle w:val="ListParagraph"/>
         <w:numPr>
           <w:ilvl w:val="0"/>
-          <w:numId w:val="1"/>
+          <w:numId w:val="2"/>
         </w:numPr>
-      </w:pPr>
-      <w:r>
-        <w:t xml:space="preserve">Recipe </w:t>
-      </w:r>
-      <w:r>
-        <w:t>suggestions</w:t>
-      </w:r>
-      <w:r>
-        <w:t>, and</w:t>
+        <w:spacing w:line="256" w:lineRule="auto"/>
+      </w:pPr>
+      <w:r>
+        <w:t>Recipe suggestions, and</w:t>
       </w:r>
     </w:p>
     <w:p>
@@ -458,130 +437,42 @@
         <w:pStyle w:val="ListParagraph"/>
         <w:numPr>
           <w:ilvl w:val="0"/>
-          <w:numId w:val="1"/>
+          <w:numId w:val="2"/>
         </w:numPr>
-      </w:pPr>
-      <w:r>
-        <w:t>Social media integration</w:t>
-      </w:r>
-      <w:r>
-        <w:t>.</w:t>
-      </w:r>
-    </w:p>
-    <w:p>
-      <w:r>
-        <w:t xml:space="preserve">The Smart Stock monitoring keeps track of </w:t>
-      </w:r>
-      <w:r>
-        <w:t>perishables based on their average lifespan and/or use by date</w:t>
-      </w:r>
-      <w:r>
-        <w:t xml:space="preserve">, meaning you can plan </w:t>
-      </w:r>
-      <w:r>
-        <w:t xml:space="preserve">meals in advance and have confidence you will have the ingredients. </w:t>
-      </w:r>
-    </w:p>
-    <w:p>
-      <w:r>
-        <w:t xml:space="preserve">Inventory tracking can let you know when you are running low on </w:t>
-      </w:r>
-      <w:r>
-        <w:t xml:space="preserve">items of your choosing along with common items like bread and milk. </w:t>
-      </w:r>
-      <w:r>
-        <w:t xml:space="preserve">This helps ensure </w:t>
-      </w:r>
-      <w:r>
-        <w:t>you know when to pop down to your local shops</w:t>
-      </w:r>
-      <w:r>
-        <w:t xml:space="preserve"> for key items or can be used</w:t>
-      </w:r>
-      <w:r>
-        <w:t xml:space="preserve"> anywhere such as whilst you are at the shops to check what things you may need but have forgotten. No more return trips back to the shops!</w:t>
-      </w:r>
-    </w:p>
-    <w:p>
-      <w:r>
-        <w:t xml:space="preserve">Recipe suggestions are the main attraction of Frecipe. Unlike other apps that simply provide </w:t>
-      </w:r>
-      <w:r>
-        <w:t>recipes</w:t>
-      </w:r>
-      <w:r>
-        <w:t xml:space="preserve"> and maybe integrate with supermarket online shopping to buy things you need – Frecipe will analyse your stock items and make suggestions based on what you have! If you </w:t>
-      </w:r>
-      <w:r>
-        <w:t xml:space="preserve">simply have no </w:t>
-      </w:r>
-      <w:r>
-        <w:t>re</w:t>
-      </w:r>
-      <w:r>
-        <w:t>c</w:t>
-      </w:r>
-      <w:r>
-        <w:t>i</w:t>
-      </w:r>
-      <w:r>
-        <w:t>p</w:t>
-      </w:r>
-      <w:r>
-        <w:t>es</w:t>
-      </w:r>
-      <w:r>
-        <w:t xml:space="preserve"> viable, Frecipe will</w:t>
-      </w:r>
-      <w:r>
-        <w:t xml:space="preserve"> make suggestions including items you will need to purchase. </w:t>
-      </w:r>
-    </w:p>
-    <w:p>
-      <w:r>
-        <w:t xml:space="preserve">Social media being a big part of many </w:t>
-      </w:r>
-      <w:r>
-        <w:t>people’s</w:t>
-      </w:r>
-      <w:r>
-        <w:t xml:space="preserve"> lives lets us all share with each</w:t>
-      </w:r>
-      <w:r>
-        <w:t xml:space="preserve"> </w:t>
-      </w:r>
-      <w:r>
-        <w:t xml:space="preserve">other. </w:t>
-      </w:r>
-      <w:r>
-        <w:t>Frecipe</w:t>
-      </w:r>
-      <w:r>
-        <w:t xml:space="preserve"> can integrate with your favourite social media platforms such as </w:t>
-      </w:r>
-      <w:r>
-        <w:t>Facebook</w:t>
-      </w:r>
-      <w:r>
-        <w:t xml:space="preserve"> or Instagram </w:t>
-      </w:r>
-      <w:r>
-        <w:t>to allow seamless sharing of what’s on the menu! If using a device with a camera, you can also snap up a shot of the finished meal and share with your friends right from the app!</w:t>
-      </w:r>
-    </w:p>
-    <w:p>
-      <w:r>
-        <w:t>So why not give Frecipe a try now</w:t>
-      </w:r>
-      <w:r>
-        <w:t>?</w:t>
-      </w:r>
-      <w:r>
-        <w:t xml:space="preserve"> Available from the Play Store, App Store and Microsoft Store </w:t>
-      </w:r>
-      <w:r>
-        <w:t>free of charge!</w:t>
-      </w:r>
+        <w:spacing w:line="256" w:lineRule="auto"/>
+      </w:pPr>
+      <w:r>
+        <w:t>Social media integration.</w:t>
+      </w:r>
+    </w:p>
+    <w:p>
+      <w:r>
+        <w:t xml:space="preserve">The Smart Stock monitoring keeps track of perishables based on their average lifespan and/or use by date, meaning you can plan meals in advance and have confidence you will have the ingredients. </w:t>
+      </w:r>
+    </w:p>
+    <w:p>
+      <w:r>
+        <w:t>Inventory tracking can let you know when you are running low on items of your choosing along with common items like bread and milk. This helps ensure you know when to pop down to your local shops for key items or can be used anywhere such as whilst you are at the shops to check what things you may need but have forgotten. No more return trips back to the shops!</w:t>
+      </w:r>
+    </w:p>
+    <w:p>
+      <w:r>
+        <w:t xml:space="preserve">Recipe suggestions are the main attraction of Frecipe. Unlike other apps that simply provide recipes and maybe integrate with supermarket online shopping to buy things you need – Frecipe will analyse your stock items and make suggestions based on what you have! If you simply have no recipes viable, Frecipe will make suggestions including items you will need to purchase. </w:t>
+      </w:r>
+    </w:p>
+    <w:p>
+      <w:r>
+        <w:t>Social media being a big part of many people’s lives lets us all share with each other. Frecipe can integrate with your favourite social media platforms such as Facebook or Instagram to allow seamless sharing of what’s on the menu! If using a device with a camera, you can also snap up a shot of the finished meal and share with your friends right from the app!</w:t>
+      </w:r>
+    </w:p>
+    <w:p>
+      <w:r>
+        <w:t>So why not give Frecipe a try now? Available from the Play Store, App Store and Microsoft Store free of charge!</w:t>
+      </w:r>
+    </w:p>
+    <w:p>
+      <w:bookmarkStart w:id="0" w:name="_GoBack"/>
+      <w:bookmarkEnd w:id="0"/>
     </w:p>
     <w:sectPr>
       <w:pgSz w:w="11906" w:h="16838"/>
@@ -711,6 +602,18 @@
   <w:num w:numId="1">
     <w:abstractNumId w:val="0"/>
   </w:num>
+  <w:num w:numId="2">
+    <w:abstractNumId w:val="0"/>
+    <w:lvlOverride w:ilvl="0"/>
+    <w:lvlOverride w:ilvl="1"/>
+    <w:lvlOverride w:ilvl="2"/>
+    <w:lvlOverride w:ilvl="3"/>
+    <w:lvlOverride w:ilvl="4"/>
+    <w:lvlOverride w:ilvl="5"/>
+    <w:lvlOverride w:ilvl="6"/>
+    <w:lvlOverride w:ilvl="7"/>
+    <w:lvlOverride w:ilvl="8"/>
+  </w:num>
 </w:numbering>
 </file>
 
@@ -731,7 +634,7 @@
       </w:pPr>
     </w:pPrDefault>
   </w:docDefaults>
-  <w:latentStyles w:defLockedState="0" w:defUIPriority="99" w:defSemiHidden="0" w:defUnhideWhenUsed="0" w:defQFormat="0" w:count="377">
+  <w:latentStyles w:defLockedState="0" w:defUIPriority="99" w:defSemiHidden="0" w:defUnhideWhenUsed="0" w:defQFormat="0" w:count="376">
     <w:lsdException w:name="Normal" w:uiPriority="0" w:qFormat="1"/>
     <w:lsdException w:name="heading 1" w:uiPriority="9" w:qFormat="1"/>
     <w:lsdException w:name="heading 2" w:semiHidden="1" w:uiPriority="9" w:unhideWhenUsed="1" w:qFormat="1"/>
@@ -1108,11 +1011,14 @@
     <w:lsdException w:name="Hashtag" w:semiHidden="1" w:unhideWhenUsed="1"/>
     <w:lsdException w:name="Unresolved Mention" w:semiHidden="1" w:unhideWhenUsed="1"/>
     <w:lsdException w:name="Smart Link" w:semiHidden="1" w:unhideWhenUsed="1"/>
-    <w:lsdException w:name="Smart Link Error" w:semiHidden="1" w:unhideWhenUsed="1"/>
   </w:latentStyles>
   <w:style w:type="paragraph" w:default="1" w:styleId="Normal">
     <w:name w:val="Normal"/>
     <w:qFormat/>
+    <w:rsid w:val="00900E46"/>
+    <w:pPr>
+      <w:spacing w:line="256" w:lineRule="auto"/>
+    </w:pPr>
   </w:style>
   <w:style w:type="character" w:default="1" w:styleId="DefaultParagraphFont">
     <w:name w:val="Default Paragraph Font"/>
@@ -1148,9 +1054,56 @@
     <w:qFormat/>
     <w:rsid w:val="005C5BD6"/>
     <w:pPr>
+      <w:spacing w:line="259" w:lineRule="auto"/>
       <w:ind w:left="720"/>
       <w:contextualSpacing/>
     </w:pPr>
+  </w:style>
+  <w:style w:type="paragraph" w:styleId="IntenseQuote">
+    <w:name w:val="Intense Quote"/>
+    <w:basedOn w:val="Normal"/>
+    <w:next w:val="Normal"/>
+    <w:link w:val="IntenseQuoteChar"/>
+    <w:uiPriority w:val="30"/>
+    <w:qFormat/>
+    <w:rsid w:val="00900E46"/>
+    <w:pPr>
+      <w:pBdr>
+        <w:top w:val="single" w:sz="4" w:space="10" w:color="4472C4" w:themeColor="accent1"/>
+        <w:bottom w:val="single" w:sz="4" w:space="10" w:color="4472C4" w:themeColor="accent1"/>
+      </w:pBdr>
+      <w:spacing w:before="360" w:after="360"/>
+      <w:ind w:left="864" w:right="864"/>
+      <w:jc w:val="center"/>
+    </w:pPr>
+    <w:rPr>
+      <w:i/>
+      <w:iCs/>
+      <w:color w:val="4472C4" w:themeColor="accent1"/>
+    </w:rPr>
+  </w:style>
+  <w:style w:type="character" w:customStyle="1" w:styleId="IntenseQuoteChar">
+    <w:name w:val="Intense Quote Char"/>
+    <w:basedOn w:val="DefaultParagraphFont"/>
+    <w:link w:val="IntenseQuote"/>
+    <w:uiPriority w:val="30"/>
+    <w:rsid w:val="00900E46"/>
+    <w:rPr>
+      <w:i/>
+      <w:iCs/>
+      <w:color w:val="4472C4" w:themeColor="accent1"/>
+    </w:rPr>
+  </w:style>
+  <w:style w:type="character" w:styleId="Strong">
+    <w:name w:val="Strong"/>
+    <w:basedOn w:val="DefaultParagraphFont"/>
+    <w:uiPriority w:val="22"/>
+    <w:qFormat/>
+    <w:rsid w:val="00900E46"/>
+    <w:rPr>
+      <w:b/>
+      <w:bCs/>
+    </w:rPr>
   </w:style>
 </w:styles>
 </file>
@@ -1451,12 +1404,9 @@
 </file>
 
 <file path=customXml/item1.xml><?xml version="1.0" encoding="utf-8"?>
-<?mso-contentType ?>
-<FormTemplates xmlns="http://schemas.microsoft.com/sharepoint/v3/contenttype/forms">
-  <Display>DocumentLibraryForm</Display>
-  <Edit>DocumentLibraryForm</Edit>
-  <New>DocumentLibraryForm</New>
-</FormTemplates>
+<p:properties xmlns:p="http://schemas.microsoft.com/office/2006/metadata/properties" xmlns:xsi="http://www.w3.org/2001/XMLSchema-instance" xmlns:pc="http://schemas.microsoft.com/office/infopath/2007/PartnerControls">
+  <documentManagement/>
+</p:properties>
 </file>
 
 <file path=customXml/item2.xml><?xml version="1.0" encoding="utf-8"?>
@@ -1592,9 +1542,12 @@
 </file>
 
 <file path=customXml/item3.xml><?xml version="1.0" encoding="utf-8"?>
-<p:properties xmlns:p="http://schemas.microsoft.com/office/2006/metadata/properties" xmlns:xsi="http://www.w3.org/2001/XMLSchema-instance" xmlns:pc="http://schemas.microsoft.com/office/infopath/2007/PartnerControls">
-  <documentManagement/>
-</p:properties>
+<?mso-contentType ?>
+<FormTemplates xmlns="http://schemas.microsoft.com/sharepoint/v3/contenttype/forms">
+  <Display>DocumentLibraryForm</Display>
+  <Edit>DocumentLibraryForm</Edit>
+  <New>DocumentLibraryForm</New>
+</FormTemplates>
 </file>
 
 <file path=customXml/item4.xml><?xml version="1.0" encoding="utf-8"?>
@@ -1602,9 +1555,10 @@
 </file>
 
 <file path=customXml/itemProps1.xml><?xml version="1.0" encoding="utf-8"?>
-<ds:datastoreItem xmlns:ds="http://schemas.openxmlformats.org/officeDocument/2006/customXml" ds:itemID="{7B49E174-F63B-4D8D-B7BA-C74425F3F65F}">
+<ds:datastoreItem xmlns:ds="http://schemas.openxmlformats.org/officeDocument/2006/customXml" ds:itemID="{9A5F4069-ECD2-4EF7-97CE-B0F289BA1D8F}">
   <ds:schemaRefs>
-    <ds:schemaRef ds:uri="http://schemas.microsoft.com/sharepoint/v3/contenttype/forms"/>
+    <ds:schemaRef ds:uri="http://schemas.microsoft.com/office/2006/metadata/properties"/>
+    <ds:schemaRef ds:uri="http://schemas.microsoft.com/office/infopath/2007/PartnerControls"/>
   </ds:schemaRefs>
 </ds:datastoreItem>
 </file>
@@ -1628,16 +1582,15 @@
 </file>
 
 <file path=customXml/itemProps3.xml><?xml version="1.0" encoding="utf-8"?>
-<ds:datastoreItem xmlns:ds="http://schemas.openxmlformats.org/officeDocument/2006/customXml" ds:itemID="{9A5F4069-ECD2-4EF7-97CE-B0F289BA1D8F}">
+<ds:datastoreItem xmlns:ds="http://schemas.openxmlformats.org/officeDocument/2006/customXml" ds:itemID="{7B49E174-F63B-4D8D-B7BA-C74425F3F65F}">
   <ds:schemaRefs>
-    <ds:schemaRef ds:uri="http://schemas.microsoft.com/office/2006/metadata/properties"/>
-    <ds:schemaRef ds:uri="http://schemas.microsoft.com/office/infopath/2007/PartnerControls"/>
+    <ds:schemaRef ds:uri="http://schemas.microsoft.com/sharepoint/v3/contenttype/forms"/>
   </ds:schemaRefs>
 </ds:datastoreItem>
 </file>
 
 <file path=customXml/itemProps4.xml><?xml version="1.0" encoding="utf-8"?>
-<ds:datastoreItem xmlns:ds="http://schemas.openxmlformats.org/officeDocument/2006/customXml" ds:itemID="{B8B3DEFE-E2C7-4FF2-9871-FFD7B6F2B1D4}">
+<ds:datastoreItem xmlns:ds="http://schemas.openxmlformats.org/officeDocument/2006/customXml" ds:itemID="{79AE96E3-6E4A-4F2B-8D07-EB159999DCB9}">
   <ds:schemaRefs>
     <ds:schemaRef ds:uri="http://schemas.openxmlformats.org/officeDocument/2006/bibliography"/>
   </ds:schemaRefs>

</xml_diff>